<commit_message>
update the main ui and invoice template
</commit_message>
<xml_diff>
--- a/invoice_template.docx
+++ b/invoice_template.docx
@@ -110,13 +110,7 @@
                               <w:rPr>
                                 <w:rFonts w:ascii="Adobe Gothic Std B" w:eastAsia="Adobe Gothic Std B" w:hAnsi="Adobe Gothic Std B"/>
                               </w:rPr>
-                              <w:t xml:space="preserve">{{ </w:t>
-                            </w:r>
-                            <w:r>
-                              <w:rPr>
-                                <w:rFonts w:ascii="Adobe Gothic Std B" w:eastAsia="Adobe Gothic Std B" w:hAnsi="Adobe Gothic Std B"/>
-                              </w:rPr>
-                              <w:t>date</w:t>
+                              <w:t>{{ date</w:t>
                             </w:r>
                             <w:proofErr w:type="gramEnd"/>
                             <w:r>
@@ -389,26 +383,14 @@
         <w:rPr>
           <w:rFonts w:ascii="Adobe Gothic Std B" w:eastAsia="Adobe Gothic Std B" w:hAnsi="Adobe Gothic Std B"/>
         </w:rPr>
-        <w:t>Method of payment</w:t>
-      </w:r>
-      <w:r>
-        <w:rPr>
-          <w:rFonts w:ascii="Adobe Gothic Std B" w:eastAsia="Adobe Gothic Std B" w:hAnsi="Adobe Gothic Std B"/>
-        </w:rPr>
-        <w:t xml:space="preserve">: </w:t>
+        <w:t xml:space="preserve">Method of payment: </w:t>
       </w:r>
       <w:proofErr w:type="gramStart"/>
       <w:r>
         <w:rPr>
           <w:rFonts w:ascii="Adobe Gothic Std B" w:eastAsia="Adobe Gothic Std B" w:hAnsi="Adobe Gothic Std B"/>
         </w:rPr>
-        <w:t xml:space="preserve">{{ </w:t>
-      </w:r>
-      <w:r>
-        <w:rPr>
-          <w:rFonts w:ascii="Adobe Gothic Std B" w:eastAsia="Adobe Gothic Std B" w:hAnsi="Adobe Gothic Std B"/>
-        </w:rPr>
-        <w:t>mop</w:t>
+        <w:t>{{ mop</w:t>
       </w:r>
       <w:proofErr w:type="gramEnd"/>
       <w:r>
@@ -423,18 +405,18 @@
     <w:tbl>
       <w:tblPr>
         <w:tblStyle w:val="GridTable1Light-Accent1"/>
-        <w:tblW w:w="5326" w:type="pct"/>
+        <w:tblW w:w="5464" w:type="pct"/>
         <w:tblInd w:w="-431" w:type="dxa"/>
         <w:tblLook w:val="0020" w:firstRow="1" w:lastRow="0" w:firstColumn="0" w:lastColumn="0" w:noHBand="0" w:noVBand="0"/>
         <w:tblDescription w:val="Layout table"/>
       </w:tblPr>
       <w:tblGrid>
-        <w:gridCol w:w="3256"/>
-        <w:gridCol w:w="1697"/>
-        <w:gridCol w:w="1252"/>
-        <w:gridCol w:w="1309"/>
-        <w:gridCol w:w="1750"/>
-        <w:gridCol w:w="1100"/>
+        <w:gridCol w:w="2837"/>
+        <w:gridCol w:w="1701"/>
+        <w:gridCol w:w="1559"/>
+        <w:gridCol w:w="1418"/>
+        <w:gridCol w:w="1842"/>
+        <w:gridCol w:w="1276"/>
       </w:tblGrid>
       <w:tr>
         <w:trPr>
@@ -443,7 +425,7 @@
         </w:trPr>
         <w:tc>
           <w:tcPr>
-            <w:tcW w:w="3256" w:type="dxa"/>
+            <w:tcW w:w="2837" w:type="dxa"/>
             <w:shd w:val="clear" w:color="auto" w:fill="00B0F0"/>
           </w:tcPr>
           <w:p>
@@ -468,7 +450,7 @@
         </w:tc>
         <w:tc>
           <w:tcPr>
-            <w:tcW w:w="1697" w:type="dxa"/>
+            <w:tcW w:w="1701" w:type="dxa"/>
             <w:shd w:val="clear" w:color="auto" w:fill="00B0F0"/>
           </w:tcPr>
           <w:p>
@@ -487,13 +469,13 @@
                 <w:sz w:val="14"/>
                 <w:szCs w:val="48"/>
               </w:rPr>
-              <w:t>SERVICES</w:t>
+              <w:t>Ticket Number</w:t>
             </w:r>
           </w:p>
         </w:tc>
         <w:tc>
           <w:tcPr>
-            <w:tcW w:w="1252" w:type="dxa"/>
+            <w:tcW w:w="1559" w:type="dxa"/>
             <w:shd w:val="clear" w:color="auto" w:fill="00B0F0"/>
           </w:tcPr>
           <w:p>
@@ -518,7 +500,7 @@
         </w:tc>
         <w:tc>
           <w:tcPr>
-            <w:tcW w:w="1309" w:type="dxa"/>
+            <w:tcW w:w="1418" w:type="dxa"/>
             <w:shd w:val="clear" w:color="auto" w:fill="00B0F0"/>
           </w:tcPr>
           <w:p>
@@ -543,7 +525,7 @@
         </w:tc>
         <w:tc>
           <w:tcPr>
-            <w:tcW w:w="1750" w:type="dxa"/>
+            <w:tcW w:w="1842" w:type="dxa"/>
             <w:shd w:val="clear" w:color="auto" w:fill="00B0F0"/>
           </w:tcPr>
           <w:p>
@@ -562,53 +544,59 @@
                 <w:sz w:val="14"/>
                 <w:szCs w:val="48"/>
               </w:rPr>
-              <w:t>FARE (inc. TAX)</w:t>
+              <w:t xml:space="preserve">FARE </w:t>
+            </w:r>
+            <w:r>
+              <w:rPr>
+                <w:rFonts w:ascii="Adobe Gothic Std B" w:eastAsia="Adobe Gothic Std B" w:hAnsi="Adobe Gothic Std B"/>
+                <w:sz w:val="14"/>
+                <w:szCs w:val="48"/>
+              </w:rPr>
+              <w:t xml:space="preserve">+ </w:t>
+            </w:r>
+            <w:r>
+              <w:rPr>
+                <w:rFonts w:ascii="Adobe Gothic Std B" w:eastAsia="Adobe Gothic Std B" w:hAnsi="Adobe Gothic Std B"/>
+                <w:sz w:val="14"/>
+                <w:szCs w:val="48"/>
+              </w:rPr>
+              <w:t>TA</w:t>
+            </w:r>
+            <w:r>
+              <w:rPr>
+                <w:rFonts w:ascii="Adobe Gothic Std B" w:eastAsia="Adobe Gothic Std B" w:hAnsi="Adobe Gothic Std B"/>
+                <w:sz w:val="14"/>
+                <w:szCs w:val="48"/>
+              </w:rPr>
+              <w:t>X</w:t>
             </w:r>
           </w:p>
         </w:tc>
-        <w:sdt>
-          <w:sdtPr>
-            <w:rPr>
-              <w:rFonts w:ascii="Adobe Gothic Std B" w:eastAsia="Adobe Gothic Std B" w:hAnsi="Adobe Gothic Std B"/>
-              <w:sz w:val="14"/>
-              <w:szCs w:val="48"/>
-            </w:rPr>
-            <w:id w:val="-1802063808"/>
-            <w:placeholder>
-              <w:docPart w:val="54E0E3CB01D3AE4295F74A8ED3E7ADF7"/>
-            </w:placeholder>
-            <w:temporary/>
-            <w:showingPlcHdr/>
-            <w15:appearance w15:val="hidden"/>
-          </w:sdtPr>
-          <w:sdtContent>
-            <w:tc>
-              <w:tcPr>
-                <w:tcW w:w="1100" w:type="dxa"/>
-                <w:shd w:val="clear" w:color="auto" w:fill="00B0F0"/>
-              </w:tcPr>
-              <w:p>
-                <w:pPr>
-                  <w:pStyle w:val="Heading1"/>
-                  <w:jc w:val="center"/>
-                  <w:rPr>
-                    <w:rFonts w:ascii="Adobe Gothic Std B" w:eastAsia="Adobe Gothic Std B" w:hAnsi="Adobe Gothic Std B"/>
-                    <w:sz w:val="14"/>
-                    <w:szCs w:val="48"/>
-                  </w:rPr>
-                </w:pPr>
-                <w:r>
-                  <w:rPr>
-                    <w:rFonts w:ascii="Adobe Gothic Std B" w:eastAsia="Adobe Gothic Std B" w:hAnsi="Adobe Gothic Std B"/>
-                    <w:sz w:val="14"/>
-                    <w:szCs w:val="48"/>
-                  </w:rPr>
-                  <w:t>Line Total</w:t>
-                </w:r>
-              </w:p>
-            </w:tc>
-          </w:sdtContent>
-        </w:sdt>
+        <w:tc>
+          <w:tcPr>
+            <w:tcW w:w="1276" w:type="dxa"/>
+            <w:shd w:val="clear" w:color="auto" w:fill="00B0F0"/>
+          </w:tcPr>
+          <w:p>
+            <w:pPr>
+              <w:pStyle w:val="Heading1"/>
+              <w:jc w:val="center"/>
+              <w:rPr>
+                <w:rFonts w:ascii="Adobe Gothic Std B" w:eastAsia="Adobe Gothic Std B" w:hAnsi="Adobe Gothic Std B"/>
+                <w:sz w:val="14"/>
+                <w:szCs w:val="48"/>
+              </w:rPr>
+            </w:pPr>
+            <w:r>
+              <w:rPr>
+                <w:rFonts w:ascii="Adobe Gothic Std B" w:eastAsia="Adobe Gothic Std B" w:hAnsi="Adobe Gothic Std B"/>
+                <w:sz w:val="14"/>
+                <w:szCs w:val="48"/>
+              </w:rPr>
+              <w:t>Total</w:t>
+            </w:r>
+          </w:p>
+        </w:tc>
       </w:tr>
       <w:tr>
         <w:trPr>
@@ -616,7 +604,7 @@
         </w:trPr>
         <w:tc>
           <w:tcPr>
-            <w:tcW w:w="3256" w:type="dxa"/>
+            <w:tcW w:w="2837" w:type="dxa"/>
           </w:tcPr>
           <w:p>
             <w:pPr>
@@ -656,7 +644,7 @@
         </w:tc>
         <w:tc>
           <w:tcPr>
-            <w:tcW w:w="1697" w:type="dxa"/>
+            <w:tcW w:w="1701" w:type="dxa"/>
           </w:tcPr>
           <w:p>
             <w:pPr>
@@ -670,7 +658,7 @@
         </w:tc>
         <w:tc>
           <w:tcPr>
-            <w:tcW w:w="1252" w:type="dxa"/>
+            <w:tcW w:w="1559" w:type="dxa"/>
           </w:tcPr>
           <w:p>
             <w:pPr>
@@ -684,7 +672,7 @@
         </w:tc>
         <w:tc>
           <w:tcPr>
-            <w:tcW w:w="1309" w:type="dxa"/>
+            <w:tcW w:w="1418" w:type="dxa"/>
           </w:tcPr>
           <w:p>
             <w:pPr>
@@ -699,7 +687,7 @@
         </w:tc>
         <w:tc>
           <w:tcPr>
-            <w:tcW w:w="1750" w:type="dxa"/>
+            <w:tcW w:w="1842" w:type="dxa"/>
           </w:tcPr>
           <w:p>
             <w:pPr>
@@ -714,7 +702,7 @@
         </w:tc>
         <w:tc>
           <w:tcPr>
-            <w:tcW w:w="1100" w:type="dxa"/>
+            <w:tcW w:w="1276" w:type="dxa"/>
           </w:tcPr>
           <w:p>
             <w:pPr>
@@ -735,7 +723,7 @@
         </w:trPr>
         <w:tc>
           <w:tcPr>
-            <w:tcW w:w="3256" w:type="dxa"/>
+            <w:tcW w:w="2837" w:type="dxa"/>
             <w:tcBorders>
               <w:bottom w:val="single" w:sz="4" w:space="0" w:color="B4C6E7" w:themeColor="accent1" w:themeTint="66"/>
             </w:tcBorders>
@@ -778,7 +766,7 @@
         </w:tc>
         <w:tc>
           <w:tcPr>
-            <w:tcW w:w="1697" w:type="dxa"/>
+            <w:tcW w:w="1701" w:type="dxa"/>
             <w:tcBorders>
               <w:bottom w:val="single" w:sz="4" w:space="0" w:color="B4C6E7" w:themeColor="accent1" w:themeTint="66"/>
             </w:tcBorders>
@@ -821,7 +809,7 @@
         </w:tc>
         <w:tc>
           <w:tcPr>
-            <w:tcW w:w="1252" w:type="dxa"/>
+            <w:tcW w:w="1559" w:type="dxa"/>
             <w:tcBorders>
               <w:bottom w:val="single" w:sz="4" w:space="0" w:color="B4C6E7" w:themeColor="accent1" w:themeTint="66"/>
             </w:tcBorders>
@@ -858,21 +846,13 @@
                 <w:sz w:val="14"/>
                 <w:szCs w:val="15"/>
               </w:rPr>
-              <w:t>2</w:t>
-            </w:r>
-            <w:r>
-              <w:rPr>
-                <w:rFonts w:ascii="Adobe Gothic Std B" w:eastAsia="Adobe Gothic Std B" w:hAnsi="Adobe Gothic Std B"/>
-                <w:sz w:val="14"/>
-                <w:szCs w:val="15"/>
-              </w:rPr>
-              <w:t>]}}</w:t>
+              <w:t>2]}}</w:t>
             </w:r>
           </w:p>
         </w:tc>
         <w:tc>
           <w:tcPr>
-            <w:tcW w:w="1309" w:type="dxa"/>
+            <w:tcW w:w="1418" w:type="dxa"/>
             <w:tcBorders>
               <w:bottom w:val="single" w:sz="4" w:space="0" w:color="B4C6E7" w:themeColor="accent1" w:themeTint="66"/>
             </w:tcBorders>
@@ -911,7 +891,73 @@
                 <w:sz w:val="14"/>
                 <w:szCs w:val="15"/>
               </w:rPr>
-              <w:t>3</w:t>
+              <w:t>3]}}</w:t>
+            </w:r>
+          </w:p>
+        </w:tc>
+        <w:tc>
+          <w:tcPr>
+            <w:tcW w:w="1842" w:type="dxa"/>
+          </w:tcPr>
+          <w:p>
+            <w:pPr>
+              <w:pStyle w:val="Right-alignedtext"/>
+              <w:jc w:val="center"/>
+              <w:rPr>
+                <w:rFonts w:ascii="Adobe Gothic Std B" w:eastAsia="Adobe Gothic Std B" w:hAnsi="Adobe Gothic Std B"/>
+                <w:sz w:val="14"/>
+                <w:szCs w:val="15"/>
+              </w:rPr>
+            </w:pPr>
+            <w:r>
+              <w:rPr>
+                <w:rFonts w:ascii="Adobe Gothic Std B" w:eastAsia="Adobe Gothic Std B" w:hAnsi="Adobe Gothic Std B"/>
+                <w:sz w:val="14"/>
+                <w:szCs w:val="15"/>
+              </w:rPr>
+              <w:t>{{</w:t>
+            </w:r>
+            <w:proofErr w:type="gramStart"/>
+            <w:r>
+              <w:rPr>
+                <w:rFonts w:ascii="Adobe Gothic Std B" w:eastAsia="Adobe Gothic Std B" w:hAnsi="Adobe Gothic Std B"/>
+                <w:sz w:val="14"/>
+                <w:szCs w:val="15"/>
+              </w:rPr>
+              <w:t>item[</w:t>
+            </w:r>
+            <w:proofErr w:type="gramEnd"/>
+            <w:r>
+              <w:rPr>
+                <w:rFonts w:ascii="Adobe Gothic Std B" w:eastAsia="Adobe Gothic Std B" w:hAnsi="Adobe Gothic Std B"/>
+                <w:sz w:val="14"/>
+                <w:szCs w:val="15"/>
+              </w:rPr>
+              <w:t>4]}}</w:t>
+            </w:r>
+            <w:r>
+              <w:rPr>
+                <w:rFonts w:ascii="Adobe Gothic Std B" w:eastAsia="Adobe Gothic Std B" w:hAnsi="Adobe Gothic Std B"/>
+                <w:sz w:val="14"/>
+                <w:szCs w:val="15"/>
+              </w:rPr>
+              <w:t xml:space="preserve"> + </w:t>
+            </w:r>
+            <w:r>
+              <w:rPr>
+                <w:rFonts w:ascii="Adobe Gothic Std B" w:eastAsia="Adobe Gothic Std B" w:hAnsi="Adobe Gothic Std B"/>
+                <w:sz w:val="14"/>
+                <w:szCs w:val="15"/>
+              </w:rPr>
+              <w:t>{{item[</w:t>
+            </w:r>
+            <w:r>
+              <w:rPr>
+                <w:rFonts w:ascii="Adobe Gothic Std B" w:eastAsia="Adobe Gothic Std B" w:hAnsi="Adobe Gothic Std B"/>
+                <w:sz w:val="14"/>
+                <w:szCs w:val="15"/>
+              </w:rPr>
+              <w:t>5</w:t>
             </w:r>
             <w:r>
               <w:rPr>
@@ -925,7 +971,7 @@
         </w:tc>
         <w:tc>
           <w:tcPr>
-            <w:tcW w:w="1750" w:type="dxa"/>
+            <w:tcW w:w="1276" w:type="dxa"/>
           </w:tcPr>
           <w:p>
             <w:pPr>
@@ -961,49 +1007,15 @@
                 <w:sz w:val="14"/>
                 <w:szCs w:val="15"/>
               </w:rPr>
-              <w:t>4]}}</w:t>
+              <w:t>6</w:t>
             </w:r>
-          </w:p>
-        </w:tc>
-        <w:tc>
-          <w:tcPr>
-            <w:tcW w:w="1100" w:type="dxa"/>
-          </w:tcPr>
-          <w:p>
-            <w:pPr>
-              <w:pStyle w:val="Right-alignedtext"/>
-              <w:jc w:val="center"/>
-              <w:rPr>
-                <w:rFonts w:ascii="Adobe Gothic Std B" w:eastAsia="Adobe Gothic Std B" w:hAnsi="Adobe Gothic Std B"/>
-                <w:sz w:val="14"/>
-                <w:szCs w:val="15"/>
-              </w:rPr>
-            </w:pPr>
             <w:r>
               <w:rPr>
                 <w:rFonts w:ascii="Adobe Gothic Std B" w:eastAsia="Adobe Gothic Std B" w:hAnsi="Adobe Gothic Std B"/>
                 <w:sz w:val="14"/>
                 <w:szCs w:val="15"/>
               </w:rPr>
-              <w:t>{{</w:t>
-            </w:r>
-            <w:proofErr w:type="gramStart"/>
-            <w:r>
-              <w:rPr>
-                <w:rFonts w:ascii="Adobe Gothic Std B" w:eastAsia="Adobe Gothic Std B" w:hAnsi="Adobe Gothic Std B"/>
-                <w:sz w:val="14"/>
-                <w:szCs w:val="15"/>
-              </w:rPr>
-              <w:t>item[</w:t>
-            </w:r>
-            <w:proofErr w:type="gramEnd"/>
-            <w:r>
-              <w:rPr>
-                <w:rFonts w:ascii="Adobe Gothic Std B" w:eastAsia="Adobe Gothic Std B" w:hAnsi="Adobe Gothic Std B"/>
-                <w:sz w:val="14"/>
-                <w:szCs w:val="15"/>
-              </w:rPr>
-              <w:t>5]}}</w:t>
+              <w:t>]}}</w:t>
             </w:r>
           </w:p>
         </w:tc>
@@ -1014,7 +1026,7 @@
         </w:trPr>
         <w:tc>
           <w:tcPr>
-            <w:tcW w:w="3256" w:type="dxa"/>
+            <w:tcW w:w="2837" w:type="dxa"/>
             <w:tcBorders>
               <w:bottom w:val="single" w:sz="2" w:space="0" w:color="5B9BD5" w:themeColor="accent5"/>
             </w:tcBorders>
@@ -1057,7 +1069,7 @@
         </w:tc>
         <w:tc>
           <w:tcPr>
-            <w:tcW w:w="1697" w:type="dxa"/>
+            <w:tcW w:w="1701" w:type="dxa"/>
             <w:tcBorders>
               <w:bottom w:val="single" w:sz="2" w:space="0" w:color="5B9BD5" w:themeColor="accent5"/>
             </w:tcBorders>
@@ -1074,7 +1086,7 @@
         </w:tc>
         <w:tc>
           <w:tcPr>
-            <w:tcW w:w="1252" w:type="dxa"/>
+            <w:tcW w:w="1559" w:type="dxa"/>
             <w:tcBorders>
               <w:bottom w:val="single" w:sz="2" w:space="0" w:color="5B9BD5" w:themeColor="accent5"/>
             </w:tcBorders>
@@ -1091,7 +1103,7 @@
         </w:tc>
         <w:tc>
           <w:tcPr>
-            <w:tcW w:w="1309" w:type="dxa"/>
+            <w:tcW w:w="1418" w:type="dxa"/>
             <w:tcBorders>
               <w:bottom w:val="single" w:sz="2" w:space="0" w:color="5B9BD5" w:themeColor="accent5"/>
             </w:tcBorders>
@@ -1109,7 +1121,7 @@
         </w:tc>
         <w:tc>
           <w:tcPr>
-            <w:tcW w:w="1750" w:type="dxa"/>
+            <w:tcW w:w="1842" w:type="dxa"/>
             <w:tcBorders>
               <w:bottom w:val="single" w:sz="4" w:space="0" w:color="B4C6E7" w:themeColor="accent1" w:themeTint="66"/>
             </w:tcBorders>
@@ -1127,7 +1139,7 @@
         </w:tc>
         <w:tc>
           <w:tcPr>
-            <w:tcW w:w="1100" w:type="dxa"/>
+            <w:tcW w:w="1276" w:type="dxa"/>
           </w:tcPr>
           <w:p>
             <w:pPr>
@@ -1148,7 +1160,7 @@
         </w:trPr>
         <w:tc>
           <w:tcPr>
-            <w:tcW w:w="3256" w:type="dxa"/>
+            <w:tcW w:w="2837" w:type="dxa"/>
             <w:tcBorders>
               <w:top w:val="single" w:sz="2" w:space="0" w:color="5B9BD5" w:themeColor="accent5"/>
               <w:left w:val="nil"/>
@@ -1169,7 +1181,7 @@
         </w:tc>
         <w:tc>
           <w:tcPr>
-            <w:tcW w:w="1697" w:type="dxa"/>
+            <w:tcW w:w="1701" w:type="dxa"/>
             <w:tcBorders>
               <w:top w:val="single" w:sz="2" w:space="0" w:color="5B9BD5" w:themeColor="accent5"/>
               <w:left w:val="nil"/>
@@ -1190,7 +1202,7 @@
         </w:tc>
         <w:tc>
           <w:tcPr>
-            <w:tcW w:w="1252" w:type="dxa"/>
+            <w:tcW w:w="1559" w:type="dxa"/>
             <w:tcBorders>
               <w:top w:val="single" w:sz="2" w:space="0" w:color="5B9BD5" w:themeColor="accent5"/>
               <w:left w:val="nil"/>
@@ -1211,7 +1223,7 @@
         </w:tc>
         <w:tc>
           <w:tcPr>
-            <w:tcW w:w="1309" w:type="dxa"/>
+            <w:tcW w:w="1418" w:type="dxa"/>
             <w:tcBorders>
               <w:top w:val="single" w:sz="2" w:space="0" w:color="5B9BD5" w:themeColor="accent5"/>
               <w:left w:val="nil"/>
@@ -1233,7 +1245,7 @@
         </w:tc>
         <w:tc>
           <w:tcPr>
-            <w:tcW w:w="1750" w:type="dxa"/>
+            <w:tcW w:w="1842" w:type="dxa"/>
             <w:tcBorders>
               <w:left w:val="single" w:sz="2" w:space="0" w:color="5B9BD5" w:themeColor="accent5"/>
             </w:tcBorders>
@@ -1251,7 +1263,7 @@
         </w:tc>
         <w:tc>
           <w:tcPr>
-            <w:tcW w:w="1100" w:type="dxa"/>
+            <w:tcW w:w="1276" w:type="dxa"/>
           </w:tcPr>
           <w:p>
             <w:pPr>
@@ -1272,7 +1284,7 @@
         </w:trPr>
         <w:tc>
           <w:tcPr>
-            <w:tcW w:w="3256" w:type="dxa"/>
+            <w:tcW w:w="2837" w:type="dxa"/>
             <w:tcBorders>
               <w:top w:val="nil"/>
               <w:left w:val="nil"/>
@@ -1293,7 +1305,7 @@
         </w:tc>
         <w:tc>
           <w:tcPr>
-            <w:tcW w:w="1697" w:type="dxa"/>
+            <w:tcW w:w="1701" w:type="dxa"/>
             <w:tcBorders>
               <w:top w:val="nil"/>
               <w:left w:val="nil"/>
@@ -1314,7 +1326,7 @@
         </w:tc>
         <w:tc>
           <w:tcPr>
-            <w:tcW w:w="1252" w:type="dxa"/>
+            <w:tcW w:w="1559" w:type="dxa"/>
             <w:tcBorders>
               <w:top w:val="nil"/>
               <w:left w:val="nil"/>
@@ -1335,175 +1347,7 @@
         </w:tc>
         <w:tc>
           <w:tcPr>
-            <w:tcW w:w="1309" w:type="dxa"/>
-            <w:tcBorders>
-              <w:top w:val="nil"/>
-              <w:left w:val="nil"/>
-              <w:bottom w:val="nil"/>
-              <w:right w:val="single" w:sz="2" w:space="0" w:color="5B9BD5" w:themeColor="accent5"/>
-            </w:tcBorders>
-            <w:shd w:val="clear" w:color="auto" w:fill="auto"/>
-          </w:tcPr>
-          <w:p>
-            <w:pPr>
-              <w:pStyle w:val="Heading1"/>
-              <w:rPr>
-                <w:rFonts w:ascii="Adobe Gothic Std B" w:eastAsia="Adobe Gothic Std B" w:hAnsi="Adobe Gothic Std B"/>
-                <w:sz w:val="14"/>
-                <w:szCs w:val="15"/>
-              </w:rPr>
-            </w:pPr>
-          </w:p>
-        </w:tc>
-        <w:sdt>
-          <w:sdtPr>
-            <w:rPr>
-              <w:rFonts w:ascii="Adobe Gothic Std B" w:eastAsia="Adobe Gothic Std B" w:hAnsi="Adobe Gothic Std B"/>
-              <w:sz w:val="14"/>
-              <w:szCs w:val="15"/>
-            </w:rPr>
-            <w:id w:val="794338292"/>
-            <w:placeholder>
-              <w:docPart w:val="EDD837C53A93AA4EA15AADC4B423D352"/>
-            </w:placeholder>
-            <w:temporary/>
-            <w:showingPlcHdr/>
-            <w15:appearance w15:val="hidden"/>
-          </w:sdtPr>
-          <w:sdtContent>
-            <w:tc>
-              <w:tcPr>
-                <w:tcW w:w="1750" w:type="dxa"/>
-                <w:tcBorders>
-                  <w:left w:val="single" w:sz="2" w:space="0" w:color="5B9BD5" w:themeColor="accent5"/>
-                </w:tcBorders>
-              </w:tcPr>
-              <w:p>
-                <w:pPr>
-                  <w:pStyle w:val="Heading1"/>
-                  <w:rPr>
-                    <w:rFonts w:ascii="Adobe Gothic Std B" w:eastAsia="Adobe Gothic Std B" w:hAnsi="Adobe Gothic Std B"/>
-                    <w:sz w:val="14"/>
-                    <w:szCs w:val="15"/>
-                  </w:rPr>
-                </w:pPr>
-                <w:r>
-                  <w:rPr>
-                    <w:rFonts w:ascii="Adobe Gothic Std B" w:eastAsia="Adobe Gothic Std B" w:hAnsi="Adobe Gothic Std B"/>
-                    <w:sz w:val="14"/>
-                    <w:szCs w:val="15"/>
-                  </w:rPr>
-                  <w:t>Subtotal</w:t>
-                </w:r>
-              </w:p>
-            </w:tc>
-          </w:sdtContent>
-        </w:sdt>
-        <w:tc>
-          <w:tcPr>
-            <w:tcW w:w="1100" w:type="dxa"/>
-          </w:tcPr>
-          <w:p>
-            <w:pPr>
-              <w:pStyle w:val="Right-alignedtext"/>
-              <w:jc w:val="center"/>
-              <w:rPr>
-                <w:rFonts w:ascii="Adobe Gothic Std B" w:eastAsia="Adobe Gothic Std B" w:hAnsi="Adobe Gothic Std B"/>
-                <w:sz w:val="14"/>
-                <w:szCs w:val="15"/>
-              </w:rPr>
-            </w:pPr>
-            <w:proofErr w:type="gramStart"/>
-            <w:r>
-              <w:rPr>
-                <w:rFonts w:ascii="Adobe Gothic Std B" w:eastAsia="Adobe Gothic Std B" w:hAnsi="Adobe Gothic Std B"/>
-                <w:sz w:val="14"/>
-                <w:szCs w:val="15"/>
-              </w:rPr>
-              <w:t>{{ subtotal</w:t>
-            </w:r>
-            <w:proofErr w:type="gramEnd"/>
-            <w:r>
-              <w:rPr>
-                <w:rFonts w:ascii="Adobe Gothic Std B" w:eastAsia="Adobe Gothic Std B" w:hAnsi="Adobe Gothic Std B"/>
-                <w:sz w:val="14"/>
-                <w:szCs w:val="15"/>
-              </w:rPr>
-              <w:t xml:space="preserve"> }}</w:t>
-            </w:r>
-          </w:p>
-        </w:tc>
-      </w:tr>
-      <w:tr>
-        <w:trPr>
-          <w:trHeight w:val="288"/>
-        </w:trPr>
-        <w:tc>
-          <w:tcPr>
-            <w:tcW w:w="3256" w:type="dxa"/>
-            <w:tcBorders>
-              <w:top w:val="nil"/>
-              <w:left w:val="nil"/>
-              <w:bottom w:val="nil"/>
-              <w:right w:val="nil"/>
-            </w:tcBorders>
-            <w:shd w:val="clear" w:color="auto" w:fill="auto"/>
-          </w:tcPr>
-          <w:p>
-            <w:pPr>
-              <w:rPr>
-                <w:rFonts w:ascii="Adobe Gothic Std B" w:eastAsia="Adobe Gothic Std B" w:hAnsi="Adobe Gothic Std B"/>
-                <w:sz w:val="14"/>
-                <w:szCs w:val="15"/>
-              </w:rPr>
-            </w:pPr>
-          </w:p>
-        </w:tc>
-        <w:tc>
-          <w:tcPr>
-            <w:tcW w:w="1697" w:type="dxa"/>
-            <w:tcBorders>
-              <w:top w:val="nil"/>
-              <w:left w:val="nil"/>
-              <w:bottom w:val="nil"/>
-              <w:right w:val="nil"/>
-            </w:tcBorders>
-            <w:shd w:val="clear" w:color="auto" w:fill="auto"/>
-          </w:tcPr>
-          <w:p>
-            <w:pPr>
-              <w:rPr>
-                <w:rFonts w:ascii="Adobe Gothic Std B" w:eastAsia="Adobe Gothic Std B" w:hAnsi="Adobe Gothic Std B"/>
-                <w:sz w:val="14"/>
-                <w:szCs w:val="15"/>
-              </w:rPr>
-            </w:pPr>
-          </w:p>
-        </w:tc>
-        <w:tc>
-          <w:tcPr>
-            <w:tcW w:w="1252" w:type="dxa"/>
-            <w:tcBorders>
-              <w:top w:val="nil"/>
-              <w:left w:val="nil"/>
-              <w:bottom w:val="nil"/>
-              <w:right w:val="nil"/>
-            </w:tcBorders>
-            <w:shd w:val="clear" w:color="auto" w:fill="auto"/>
-          </w:tcPr>
-          <w:p>
-            <w:pPr>
-              <w:rPr>
-                <w:rFonts w:ascii="Adobe Gothic Std B" w:eastAsia="Adobe Gothic Std B" w:hAnsi="Adobe Gothic Std B"/>
-                <w:sz w:val="14"/>
-                <w:szCs w:val="15"/>
-              </w:rPr>
-            </w:pPr>
-          </w:p>
-        </w:tc>
-        <w:tc>
-          <w:tcPr>
-            <w:tcW w:w="1309" w:type="dxa"/>
+            <w:tcW w:w="1418" w:type="dxa"/>
             <w:tcBorders>
               <w:top w:val="nil"/>
               <w:left w:val="nil"/>
@@ -1541,7 +1385,7 @@
           <w:sdtContent>
             <w:tc>
               <w:tcPr>
-                <w:tcW w:w="1750" w:type="dxa"/>
+                <w:tcW w:w="1842" w:type="dxa"/>
                 <w:tcBorders>
                   <w:left w:val="single" w:sz="2" w:space="0" w:color="5B9BD5" w:themeColor="accent5"/>
                 </w:tcBorders>
@@ -1570,7 +1414,7 @@
         </w:sdt>
         <w:tc>
           <w:tcPr>
-            <w:tcW w:w="1100" w:type="dxa"/>
+            <w:tcW w:w="1276" w:type="dxa"/>
           </w:tcPr>
           <w:p>
             <w:pPr>
@@ -1949,7 +1793,7 @@
                                   </pic:cNvPicPr>
                                 </pic:nvPicPr>
                                 <pic:blipFill>
-                                  <a:blip r:embed="rId1">
+                                  <a:blip r:embed="rId2">
                                     <a:extLst>
                                       <a:ext uri="{28A0092B-C50C-407E-A947-70E740481C1C}">
                                         <a14:useLocalDpi xmlns:a14="http://schemas.microsoft.com/office/drawing/2010/main" val="0"/>
@@ -2223,7 +2067,7 @@
                                         </pic:cNvPicPr>
                                       </pic:nvPicPr>
                                       <pic:blipFill>
-                                        <a:blip r:embed="rId2">
+                                        <a:blip r:embed="rId3">
                                           <a:extLst>
                                             <a:ext uri="{28A0092B-C50C-407E-A947-70E740481C1C}">
                                               <a14:useLocalDpi xmlns:a14="http://schemas.microsoft.com/office/drawing/2010/main" val="0"/>
@@ -2351,7 +2195,7 @@
                                   </pic:cNvPicPr>
                                 </pic:nvPicPr>
                                 <pic:blipFill>
-                                  <a:blip r:embed="rId2">
+                                  <a:blip r:embed="rId4">
                                     <a:extLst>
                                       <a:ext uri="{28A0092B-C50C-407E-A947-70E740481C1C}">
                                         <a14:useLocalDpi xmlns:a14="http://schemas.microsoft.com/office/drawing/2010/main" val="0"/>
@@ -4008,58 +3852,6 @@
   <w:docParts>
     <w:docPart>
       <w:docPartPr>
-        <w:name w:val="54E0E3CB01D3AE4295F74A8ED3E7ADF7"/>
-        <w:category>
-          <w:name w:val="General"/>
-          <w:gallery w:val="placeholder"/>
-        </w:category>
-        <w:types>
-          <w:type w:val="bbPlcHdr"/>
-        </w:types>
-        <w:behaviors>
-          <w:behavior w:val="content"/>
-        </w:behaviors>
-        <w:guid w:val="{B3982426-7C6D-9746-8058-777E5E4DD5CE}"/>
-      </w:docPartPr>
-      <w:docPartBody>
-        <w:p>
-          <w:pPr>
-            <w:pStyle w:val="54E0E3CB01D3AE4295F74A8ED3E7ADF7"/>
-          </w:pPr>
-          <w:r>
-            <w:t>Line Total</w:t>
-          </w:r>
-        </w:p>
-      </w:docPartBody>
-    </w:docPart>
-    <w:docPart>
-      <w:docPartPr>
-        <w:name w:val="EDD837C53A93AA4EA15AADC4B423D352"/>
-        <w:category>
-          <w:name w:val="General"/>
-          <w:gallery w:val="placeholder"/>
-        </w:category>
-        <w:types>
-          <w:type w:val="bbPlcHdr"/>
-        </w:types>
-        <w:behaviors>
-          <w:behavior w:val="content"/>
-        </w:behaviors>
-        <w:guid w:val="{B48E49CA-09FA-CE42-9911-5D245E6E0247}"/>
-      </w:docPartPr>
-      <w:docPartBody>
-        <w:p>
-          <w:pPr>
-            <w:pStyle w:val="EDD837C53A93AA4EA15AADC4B423D352"/>
-          </w:pPr>
-          <w:r>
-            <w:t>Subtotal</w:t>
-          </w:r>
-        </w:p>
-      </w:docPartBody>
-    </w:docPart>
-    <w:docPart>
-      <w:docPartPr>
         <w:name w:val="B83141459C9F6D4DB28871750B7A20D3"/>
         <w:category>
           <w:name w:val="General"/>
@@ -4179,8 +3971,10 @@
   <w:rsids>
     <w:rsidRoot w:val="00D94F0E"/>
     <w:rsid w:val="00290ACE"/>
+    <w:rsid w:val="00550978"/>
     <w:rsid w:val="007931FB"/>
     <w:rsid w:val="0087499A"/>
+    <w:rsid w:val="00A42481"/>
     <w:rsid w:val="00BD5E88"/>
     <w:rsid w:val="00D94F0E"/>
   </w:rsids>
@@ -4631,75 +4425,6 @@
     <w:semiHidden/>
     <w:unhideWhenUsed/>
   </w:style>
-  <w:style w:type="paragraph" w:customStyle="1" w:styleId="62C97911035D45ADA913A9E83C2DC9F5">
-    <w:name w:val="62C97911035D45ADA913A9E83C2DC9F5"/>
-  </w:style>
-  <w:style w:type="paragraph" w:customStyle="1" w:styleId="5787C80C1FE9421CBFBCECB0BB1108FF">
-    <w:name w:val="5787C80C1FE9421CBFBCECB0BB1108FF"/>
-  </w:style>
-  <w:style w:type="paragraph" w:customStyle="1" w:styleId="ECB1DC02FAE34FF0AC25EC165E80B74D">
-    <w:name w:val="ECB1DC02FAE34FF0AC25EC165E80B74D"/>
-  </w:style>
-  <w:style w:type="paragraph" w:customStyle="1" w:styleId="1ADEB9EF29A24E5491985D2F2B7B7F6E">
-    <w:name w:val="1ADEB9EF29A24E5491985D2F2B7B7F6E"/>
-  </w:style>
-  <w:style w:type="paragraph" w:customStyle="1" w:styleId="9B3BD69B49124424A1948BCB3CEE420A">
-    <w:name w:val="9B3BD69B49124424A1948BCB3CEE420A"/>
-  </w:style>
-  <w:style w:type="paragraph" w:customStyle="1" w:styleId="709213693AE94E18827D5A8ACAB8B506">
-    <w:name w:val="709213693AE94E18827D5A8ACAB8B506"/>
-  </w:style>
-  <w:style w:type="paragraph" w:customStyle="1" w:styleId="7ABED51EBEF6472995558C93222D7D57">
-    <w:name w:val="7ABED51EBEF6472995558C93222D7D57"/>
-  </w:style>
-  <w:style w:type="paragraph" w:customStyle="1" w:styleId="462F8518A7FD6645927A37B120B57946">
-    <w:name w:val="462F8518A7FD6645927A37B120B57946"/>
-    <w:rsid w:val="00BD5E88"/>
-    <w:pPr>
-      <w:spacing w:after="0" w:line="240" w:lineRule="auto"/>
-    </w:pPr>
-    <w:rPr>
-      <w:sz w:val="24"/>
-      <w:szCs w:val="24"/>
-      <w:lang w:val="en-GB" w:eastAsia="en-GB"/>
-    </w:rPr>
-  </w:style>
-  <w:style w:type="paragraph" w:customStyle="1" w:styleId="16538F39EDBEDB44B11CCBC9C8AC9A78">
-    <w:name w:val="16538F39EDBEDB44B11CCBC9C8AC9A78"/>
-    <w:rsid w:val="00BD5E88"/>
-    <w:pPr>
-      <w:spacing w:after="0" w:line="240" w:lineRule="auto"/>
-    </w:pPr>
-    <w:rPr>
-      <w:sz w:val="24"/>
-      <w:szCs w:val="24"/>
-      <w:lang w:val="en-GB" w:eastAsia="en-GB"/>
-    </w:rPr>
-  </w:style>
-  <w:style w:type="paragraph" w:customStyle="1" w:styleId="8AF3486CC6A77441811F272A5081E28D">
-    <w:name w:val="8AF3486CC6A77441811F272A5081E28D"/>
-    <w:rsid w:val="00BD5E88"/>
-    <w:pPr>
-      <w:spacing w:after="0" w:line="240" w:lineRule="auto"/>
-    </w:pPr>
-    <w:rPr>
-      <w:sz w:val="24"/>
-      <w:szCs w:val="24"/>
-      <w:lang w:val="en-GB" w:eastAsia="en-GB"/>
-    </w:rPr>
-  </w:style>
-  <w:style w:type="paragraph" w:customStyle="1" w:styleId="88CACB2119543749AA58119494B2919E">
-    <w:name w:val="88CACB2119543749AA58119494B2919E"/>
-    <w:rsid w:val="00BD5E88"/>
-    <w:pPr>
-      <w:spacing w:after="0" w:line="240" w:lineRule="auto"/>
-    </w:pPr>
-    <w:rPr>
-      <w:sz w:val="24"/>
-      <w:szCs w:val="24"/>
-      <w:lang w:val="en-GB" w:eastAsia="en-GB"/>
-    </w:rPr>
-  </w:style>
   <w:style w:type="paragraph" w:customStyle="1" w:styleId="54E0E3CB01D3AE4295F74A8ED3E7ADF7">
     <w:name w:val="54E0E3CB01D3AE4295F74A8ED3E7ADF7"/>
     <w:rsid w:val="00BD5E88"/>
@@ -4712,68 +4437,8 @@
       <w:lang w:val="en-GB" w:eastAsia="en-GB"/>
     </w:rPr>
   </w:style>
-  <w:style w:type="paragraph" w:customStyle="1" w:styleId="91D3A21DD6721D4F88990569D37DA528">
-    <w:name w:val="91D3A21DD6721D4F88990569D37DA528"/>
-    <w:rsid w:val="00BD5E88"/>
-    <w:pPr>
-      <w:spacing w:after="0" w:line="240" w:lineRule="auto"/>
-    </w:pPr>
-    <w:rPr>
-      <w:sz w:val="24"/>
-      <w:szCs w:val="24"/>
-      <w:lang w:val="en-GB" w:eastAsia="en-GB"/>
-    </w:rPr>
-  </w:style>
-  <w:style w:type="paragraph" w:customStyle="1" w:styleId="88F8883224F1F34EA78358DC4DC38425">
-    <w:name w:val="88F8883224F1F34EA78358DC4DC38425"/>
-    <w:rsid w:val="00BD5E88"/>
-    <w:pPr>
-      <w:spacing w:after="0" w:line="240" w:lineRule="auto"/>
-    </w:pPr>
-    <w:rPr>
-      <w:sz w:val="24"/>
-      <w:szCs w:val="24"/>
-      <w:lang w:val="en-GB" w:eastAsia="en-GB"/>
-    </w:rPr>
-  </w:style>
-  <w:style w:type="paragraph" w:customStyle="1" w:styleId="33DF5E72D4B1BC47B3AE9ECBD5997D00">
-    <w:name w:val="33DF5E72D4B1BC47B3AE9ECBD5997D00"/>
-    <w:rsid w:val="00BD5E88"/>
-    <w:pPr>
-      <w:spacing w:after="0" w:line="240" w:lineRule="auto"/>
-    </w:pPr>
-    <w:rPr>
-      <w:sz w:val="24"/>
-      <w:szCs w:val="24"/>
-      <w:lang w:val="en-GB" w:eastAsia="en-GB"/>
-    </w:rPr>
-  </w:style>
-  <w:style w:type="paragraph" w:customStyle="1" w:styleId="1240226CFE00CB45A4F2C88B9F429C7E">
-    <w:name w:val="1240226CFE00CB45A4F2C88B9F429C7E"/>
-    <w:rsid w:val="00BD5E88"/>
-    <w:pPr>
-      <w:spacing w:after="0" w:line="240" w:lineRule="auto"/>
-    </w:pPr>
-    <w:rPr>
-      <w:sz w:val="24"/>
-      <w:szCs w:val="24"/>
-      <w:lang w:val="en-GB" w:eastAsia="en-GB"/>
-    </w:rPr>
-  </w:style>
   <w:style w:type="paragraph" w:customStyle="1" w:styleId="EDD837C53A93AA4EA15AADC4B423D352">
     <w:name w:val="EDD837C53A93AA4EA15AADC4B423D352"/>
-    <w:rsid w:val="00BD5E88"/>
-    <w:pPr>
-      <w:spacing w:after="0" w:line="240" w:lineRule="auto"/>
-    </w:pPr>
-    <w:rPr>
-      <w:sz w:val="24"/>
-      <w:szCs w:val="24"/>
-      <w:lang w:val="en-GB" w:eastAsia="en-GB"/>
-    </w:rPr>
-  </w:style>
-  <w:style w:type="paragraph" w:customStyle="1" w:styleId="35438E29E97EE341990F3C6BE24FED2C">
-    <w:name w:val="35438E29E97EE341990F3C6BE24FED2C"/>
     <w:rsid w:val="00BD5E88"/>
     <w:pPr>
       <w:spacing w:after="0" w:line="240" w:lineRule="auto"/>

</xml_diff>